<commit_message>
FCSU at Careers Fair
</commit_message>
<xml_diff>
--- a/VS Code FCSU.docx
+++ b/VS Code FCSU.docx
@@ -89,23 +89,19 @@
     <w:p/>
     <w:p>
       <w:r>
-        <w:t xml:space="preserve">Make </w:t>
-      </w:r>
-      <w:proofErr w:type="gramStart"/>
-      <w:r>
-        <w:t>changes</w:t>
-      </w:r>
-      <w:proofErr w:type="gramEnd"/>
-    </w:p>
-    <w:p>
-      <w:r>
-        <w:t xml:space="preserve">Message to </w:t>
-      </w:r>
-      <w:proofErr w:type="gramStart"/>
-      <w:r>
-        <w:t>describe</w:t>
-      </w:r>
-      <w:proofErr w:type="gramEnd"/>
+        <w:t>Make changes</w:t>
+      </w:r>
+      <w:r>
+        <w:t>.</w:t>
+      </w:r>
+    </w:p>
+    <w:p>
+      <w:r>
+        <w:t>Message to describe</w:t>
+      </w:r>
+      <w:r>
+        <w:t xml:space="preserve"> changes.</w:t>
+      </w:r>
     </w:p>
     <w:p>
       <w:r>

</xml_diff>